<commit_message>
change on the Project main
</commit_message>
<xml_diff>
--- a/Project Main.docx
+++ b/Project Main.docx
@@ -2070,7 +2070,27 @@
           <w:sz w:val="24"/>
           <w:szCs w:val="24"/>
         </w:rPr>
-        <w:t>Adisu</w:t>
+        <w:t>Ad</w:t>
+      </w:r>
+      <w:r>
+        <w:rPr>
+          <w:rFonts w:ascii="Lucida Bright" w:eastAsia="Times New Roman" w:hAnsi="Lucida Bright" w:cs="Times New Roman"/>
+          <w:b/>
+          <w:bCs/>
+          <w:sz w:val="24"/>
+          <w:szCs w:val="24"/>
+        </w:rPr>
+        <w:t>d</w:t>
+      </w:r>
+      <w:r>
+        <w:rPr>
+          <w:rFonts w:ascii="Lucida Bright" w:eastAsia="Times New Roman" w:hAnsi="Lucida Bright" w:cs="Times New Roman"/>
+          <w:b/>
+          <w:bCs/>
+          <w:sz w:val="24"/>
+          <w:szCs w:val="24"/>
+        </w:rPr>
+        <w:t>isu</w:t>
       </w:r>
       <w:proofErr w:type="spellEnd"/>
       <w:r>
@@ -2173,6 +2193,8 @@
       <w:r>
         <w:rPr>
           <w:rFonts w:ascii="Lucida Bright" w:eastAsia="Times New Roman" w:hAnsi="Lucida Bright" w:cs="Times New Roman"/>
+          <w:b/>
+          <w:bCs/>
           <w:sz w:val="24"/>
           <w:szCs w:val="24"/>
         </w:rPr>
@@ -2185,7 +2207,17 @@
           <w:sz w:val="24"/>
           <w:szCs w:val="24"/>
         </w:rPr>
-        <w:t xml:space="preserve"> Amare</w:t>
+        <w:t xml:space="preserve"> </w:t>
+      </w:r>
+      <w:r>
+        <w:rPr>
+          <w:rFonts w:ascii="Lucida Bright" w:eastAsia="Times New Roman" w:hAnsi="Lucida Bright" w:cs="Times New Roman"/>
+          <w:b/>
+          <w:bCs/>
+          <w:sz w:val="24"/>
+          <w:szCs w:val="24"/>
+        </w:rPr>
+        <w:t>Amare</w:t>
       </w:r>
     </w:p>
     <w:p>
@@ -2203,8 +2235,79 @@
       <w:pPr>
         <w:rPr>
           <w:rFonts w:ascii="Lucida Bright" w:hAnsi="Lucida Bright"/>
-        </w:rPr>
-      </w:pPr>
+          <w:b/>
+          <w:bCs/>
+          <w:color w:val="00B0F0"/>
+        </w:rPr>
+      </w:pPr>
+      <w:r>
+        <w:rPr>
+          <w:rFonts w:ascii="Lucida Bright" w:hAnsi="Lucida Bright"/>
+          <w:b/>
+          <w:bCs/>
+          <w:color w:val="00B0F0"/>
+        </w:rPr>
+        <w:t xml:space="preserve">N.B We choose the big sized dataset to test our tools the we have learnt in our big data analysis course and it is not possible to push it to the </w:t>
+      </w:r>
+      <w:proofErr w:type="spellStart"/>
+      <w:r>
+        <w:rPr>
+          <w:rFonts w:ascii="Lucida Bright" w:hAnsi="Lucida Bright"/>
+          <w:b/>
+          <w:bCs/>
+          <w:color w:val="00B0F0"/>
+        </w:rPr>
+        <w:t>github</w:t>
+      </w:r>
+      <w:proofErr w:type="spellEnd"/>
+      <w:r>
+        <w:rPr>
+          <w:rFonts w:ascii="Lucida Bright" w:hAnsi="Lucida Bright"/>
+          <w:b/>
+          <w:bCs/>
+          <w:color w:val="00B0F0"/>
+        </w:rPr>
+        <w:t xml:space="preserve"> therefor we </w:t>
+      </w:r>
+      <w:r>
+        <w:rPr>
+          <w:rFonts w:ascii="Lucida Bright" w:hAnsi="Lucida Bright"/>
+          <w:b/>
+          <w:bCs/>
+          <w:color w:val="00B0F0"/>
+        </w:rPr>
+        <w:t>sincerely</w:t>
+      </w:r>
+      <w:r>
+        <w:rPr>
+          <w:rFonts w:ascii="Lucida Bright" w:hAnsi="Lucida Bright"/>
+          <w:b/>
+          <w:bCs/>
+          <w:color w:val="00B0F0"/>
+        </w:rPr>
+        <w:t xml:space="preserve"> request you to get it from the web site directly that we fetched by using the following </w:t>
+      </w:r>
+    </w:p>
+    <w:p>
+      <w:pPr>
+        <w:rPr>
+          <w:rFonts w:ascii="Lucida Bright" w:hAnsi="Lucida Bright"/>
+        </w:rPr>
+      </w:pPr>
+      <w:hyperlink r:id="rId5" w:history="1">
+        <w:r>
+          <w:rPr>
+            <w:rStyle w:val="Hyperlink"/>
+          </w:rPr>
+          <w:t>US Accidents (2016 - 2023) (kaggle.com)</w:t>
+        </w:r>
+      </w:hyperlink>
+      <w:r>
+        <w:rPr>
+          <w:rFonts w:ascii="Lucida Bright" w:hAnsi="Lucida Bright"/>
+        </w:rPr>
+        <w:t xml:space="preserve"> </w:t>
+      </w:r>
     </w:p>
     <w:p/>
     <w:sectPr>
@@ -5288,6 +5391,18 @@
       <w:contextualSpacing/>
     </w:pPr>
   </w:style>
+  <w:style w:type="character" w:styleId="Hyperlink">
+    <w:name w:val="Hyperlink"/>
+    <w:basedOn w:val="DefaultParagraphFont"/>
+    <w:uiPriority w:val="99"/>
+    <w:semiHidden/>
+    <w:unhideWhenUsed/>
+    <w:rsid w:val="005A10EB"/>
+    <w:rPr>
+      <w:color w:val="0000FF"/>
+      <w:u w:val="single"/>
+    </w:rPr>
+  </w:style>
 </w:styles>
 </file>
 

</xml_diff>